<commit_message>
Revert "Merge branch 'Task2' of https://github.com/gaetano-unimib/Progetto-APS into Task2"
This reverts commit 6d9d95c705a2909c15112321cc8e447c4057aaa0, reversing
changes made to 00afb696cee152a98c84055a61fa5cebf8a918e4.
</commit_message>
<xml_diff>
--- a/Modifiche.docx
+++ b/Modifiche.docx
@@ -4,7 +4,7 @@
   <w:body>
     <w:p>
       <w:pPr>
-        <w:pStyle w:val="Titolo1"/>
+        <w:pStyle w:val="Heading1"/>
         <w:rPr>
           <w:color w:val="auto"/>
           <w:lang w:val="it-IT"/>
@@ -20,7 +20,7 @@
     </w:p>
     <w:p>
       <w:pPr>
-        <w:pStyle w:val="Paragrafoelenco"/>
+        <w:pStyle w:val="ListParagraph"/>
         <w:numPr>
           <w:ilvl w:val="0"/>
           <w:numId w:val="1"/>
@@ -33,7 +33,13 @@
         <w:rPr>
           <w:lang w:val="it-IT"/>
         </w:rPr>
-        <w:t xml:space="preserve">Inserita classe </w:t>
+        <w:t>I</w:t>
+      </w:r>
+      <w:r>
+        <w:rPr>
+          <w:lang w:val="it-IT"/>
+        </w:rPr>
+        <w:t xml:space="preserve">nserita classe </w:t>
       </w:r>
       <w:r>
         <w:rPr>
@@ -46,17 +52,11 @@
           <w:lang w:val="it-IT"/>
         </w:rPr>
         <w:t xml:space="preserve"> e relativi metodi al fine di rappresentare correttamente le interazioni all’interno dei diagrammi di sequenza</w:t>
-      </w:r>
-      <w:r>
-        <w:rPr>
-          <w:lang w:val="it-IT"/>
-        </w:rPr>
-        <w:t>.</w:t>
       </w:r>
     </w:p>
     <w:p>
       <w:pPr>
-        <w:pStyle w:val="Paragrafoelenco"/>
+        <w:pStyle w:val="ListParagraph"/>
         <w:numPr>
           <w:ilvl w:val="0"/>
           <w:numId w:val="1"/>
@@ -72,6 +72,7 @@
         <w:t xml:space="preserve">Inserito il metodo </w:t>
       </w:r>
       <w:proofErr w:type="spellStart"/>
+      <w:proofErr w:type="gramStart"/>
       <w:r>
         <w:rPr>
           <w:rStyle w:val="CodeChar"/>
@@ -83,24 +84,37 @@
         <w:rPr>
           <w:rStyle w:val="CodeChar"/>
         </w:rPr>
-        <w:t>()</w:t>
-      </w:r>
-      <w:r>
-        <w:rPr>
-          <w:lang w:val="it-IT"/>
-        </w:rPr>
-        <w:t>al fine di rappresentare correttamente le interazioni all’interno dei diagrammi di sequenza</w:t>
-      </w:r>
-      <w:r>
-        <w:rPr>
-          <w:lang w:val="it-IT"/>
-        </w:rPr>
-        <w:t>.</w:t>
+        <w:t>(</w:t>
+      </w:r>
+      <w:proofErr w:type="gramEnd"/>
+      <w:r>
+        <w:rPr>
+          <w:rStyle w:val="CodeChar"/>
+        </w:rPr>
+        <w:t>)</w:t>
+      </w:r>
+      <w:r>
+        <w:rPr>
+          <w:lang w:val="it-IT"/>
+        </w:rPr>
+        <w:t>al f</w:t>
+      </w:r>
+      <w:r>
+        <w:rPr>
+          <w:lang w:val="it-IT"/>
+        </w:rPr>
+        <w:t xml:space="preserve">ine di </w:t>
+      </w:r>
+      <w:r>
+        <w:rPr>
+          <w:lang w:val="it-IT"/>
+        </w:rPr>
+        <w:t>rappresentare correttamente le interazioni all’interno dei diagrammi di sequenza</w:t>
       </w:r>
     </w:p>
     <w:p>
       <w:pPr>
-        <w:pStyle w:val="Paragrafoelenco"/>
+        <w:pStyle w:val="ListParagraph"/>
         <w:numPr>
           <w:ilvl w:val="0"/>
           <w:numId w:val="1"/>
@@ -145,16 +159,10 @@
         </w:rPr>
         <w:t xml:space="preserve"> per evidenziare la differenza con una richiesta generica e rappresentare come attributo l’ammontare del rimborso</w:t>
       </w:r>
-      <w:r>
-        <w:rPr>
-          <w:lang w:val="it-IT"/>
-        </w:rPr>
-        <w:t>.</w:t>
-      </w:r>
     </w:p>
     <w:p>
       <w:pPr>
-        <w:pStyle w:val="Paragrafoelenco"/>
+        <w:pStyle w:val="ListParagraph"/>
         <w:numPr>
           <w:ilvl w:val="0"/>
           <w:numId w:val="1"/>
@@ -196,30 +204,6 @@
           <w:lang w:val="it-IT"/>
         </w:rPr>
         <w:t>, ora rappresentati come generalizzazione</w:t>
-      </w:r>
-      <w:r>
-        <w:rPr>
-          <w:lang w:val="it-IT"/>
-        </w:rPr>
-        <w:t>.</w:t>
-      </w:r>
-    </w:p>
-    <w:p>
-      <w:pPr>
-        <w:pStyle w:val="Paragrafoelenco"/>
-        <w:numPr>
-          <w:ilvl w:val="0"/>
-          <w:numId w:val="1"/>
-        </w:numPr>
-        <w:rPr>
-          <w:lang w:val="it-IT"/>
-        </w:rPr>
-      </w:pPr>
-      <w:r>
-        <w:rPr>
-          <w:lang w:val="it-IT"/>
-        </w:rPr>
-        <w:t>Modifiche ai casi d’uso inserisci/modifica/cancellazione pacchetto vacanza con l’aggiunta di una specifica nello scenario di successo principale.</w:t>
       </w:r>
     </w:p>
     <w:sectPr>
@@ -237,7 +221,7 @@
   <w:abstractNum w:abstractNumId="0" w15:restartNumberingAfterBreak="0">
     <w:nsid w:val="6499025F"/>
     <w:multiLevelType w:val="hybridMultilevel"/>
-    <w:tmpl w:val="D1D098B2"/>
+    <w:tmpl w:val="7DB4FEDC"/>
     <w:lvl w:ilvl="0" w:tplc="C486BD08">
       <w:numFmt w:val="bullet"/>
       <w:lvlText w:val="-"/>
@@ -745,16 +729,16 @@
     <w:lsdException w:name="Unresolved Mention" w:semiHidden="1" w:unhideWhenUsed="1"/>
     <w:lsdException w:name="Smart Link" w:semiHidden="1" w:unhideWhenUsed="1"/>
   </w:latentStyles>
-  <w:style w:type="paragraph" w:default="1" w:styleId="Normale">
+  <w:style w:type="paragraph" w:default="1" w:styleId="Normal">
     <w:name w:val="Normal"/>
     <w:qFormat/>
     <w:rsid w:val="00C775AC"/>
   </w:style>
-  <w:style w:type="paragraph" w:styleId="Titolo1">
+  <w:style w:type="paragraph" w:styleId="Heading1">
     <w:name w:val="heading 1"/>
-    <w:basedOn w:val="Normale"/>
-    <w:next w:val="Normale"/>
-    <w:link w:val="Titolo1Carattere"/>
+    <w:basedOn w:val="Normal"/>
+    <w:next w:val="Normal"/>
+    <w:link w:val="Heading1Char"/>
     <w:uiPriority w:val="9"/>
     <w:qFormat/>
     <w:rsid w:val="00017486"/>
@@ -771,11 +755,11 @@
       <w:szCs w:val="40"/>
     </w:rPr>
   </w:style>
-  <w:style w:type="paragraph" w:styleId="Titolo2">
+  <w:style w:type="paragraph" w:styleId="Heading2">
     <w:name w:val="heading 2"/>
-    <w:basedOn w:val="Normale"/>
-    <w:next w:val="Normale"/>
-    <w:link w:val="Titolo2Carattere"/>
+    <w:basedOn w:val="Normal"/>
+    <w:next w:val="Normal"/>
+    <w:link w:val="Heading2Char"/>
     <w:uiPriority w:val="9"/>
     <w:semiHidden/>
     <w:unhideWhenUsed/>
@@ -794,11 +778,11 @@
       <w:szCs w:val="32"/>
     </w:rPr>
   </w:style>
-  <w:style w:type="paragraph" w:styleId="Titolo3">
+  <w:style w:type="paragraph" w:styleId="Heading3">
     <w:name w:val="heading 3"/>
-    <w:basedOn w:val="Normale"/>
-    <w:next w:val="Normale"/>
-    <w:link w:val="Titolo3Carattere"/>
+    <w:basedOn w:val="Normal"/>
+    <w:next w:val="Normal"/>
+    <w:link w:val="Heading3Char"/>
     <w:uiPriority w:val="9"/>
     <w:semiHidden/>
     <w:unhideWhenUsed/>
@@ -817,11 +801,11 @@
       <w:szCs w:val="28"/>
     </w:rPr>
   </w:style>
-  <w:style w:type="paragraph" w:styleId="Titolo4">
+  <w:style w:type="paragraph" w:styleId="Heading4">
     <w:name w:val="heading 4"/>
-    <w:basedOn w:val="Normale"/>
-    <w:next w:val="Normale"/>
-    <w:link w:val="Titolo4Carattere"/>
+    <w:basedOn w:val="Normal"/>
+    <w:next w:val="Normal"/>
+    <w:link w:val="Heading4Char"/>
     <w:uiPriority w:val="9"/>
     <w:semiHidden/>
     <w:unhideWhenUsed/>
@@ -840,11 +824,11 @@
       <w:color w:val="0F4761" w:themeColor="accent1" w:themeShade="BF"/>
     </w:rPr>
   </w:style>
-  <w:style w:type="paragraph" w:styleId="Titolo5">
+  <w:style w:type="paragraph" w:styleId="Heading5">
     <w:name w:val="heading 5"/>
-    <w:basedOn w:val="Normale"/>
-    <w:next w:val="Normale"/>
-    <w:link w:val="Titolo5Carattere"/>
+    <w:basedOn w:val="Normal"/>
+    <w:next w:val="Normal"/>
+    <w:link w:val="Heading5Char"/>
     <w:uiPriority w:val="9"/>
     <w:semiHidden/>
     <w:unhideWhenUsed/>
@@ -861,11 +845,11 @@
       <w:color w:val="0F4761" w:themeColor="accent1" w:themeShade="BF"/>
     </w:rPr>
   </w:style>
-  <w:style w:type="paragraph" w:styleId="Titolo6">
+  <w:style w:type="paragraph" w:styleId="Heading6">
     <w:name w:val="heading 6"/>
-    <w:basedOn w:val="Normale"/>
-    <w:next w:val="Normale"/>
-    <w:link w:val="Titolo6Carattere"/>
+    <w:basedOn w:val="Normal"/>
+    <w:next w:val="Normal"/>
+    <w:link w:val="Heading6Char"/>
     <w:uiPriority w:val="9"/>
     <w:semiHidden/>
     <w:unhideWhenUsed/>
@@ -884,11 +868,11 @@
       <w:color w:val="595959" w:themeColor="text1" w:themeTint="A6"/>
     </w:rPr>
   </w:style>
-  <w:style w:type="paragraph" w:styleId="Titolo7">
+  <w:style w:type="paragraph" w:styleId="Heading7">
     <w:name w:val="heading 7"/>
-    <w:basedOn w:val="Normale"/>
-    <w:next w:val="Normale"/>
-    <w:link w:val="Titolo7Carattere"/>
+    <w:basedOn w:val="Normal"/>
+    <w:next w:val="Normal"/>
+    <w:link w:val="Heading7Char"/>
     <w:uiPriority w:val="9"/>
     <w:semiHidden/>
     <w:unhideWhenUsed/>
@@ -905,11 +889,11 @@
       <w:color w:val="595959" w:themeColor="text1" w:themeTint="A6"/>
     </w:rPr>
   </w:style>
-  <w:style w:type="paragraph" w:styleId="Titolo8">
+  <w:style w:type="paragraph" w:styleId="Heading8">
     <w:name w:val="heading 8"/>
-    <w:basedOn w:val="Normale"/>
-    <w:next w:val="Normale"/>
-    <w:link w:val="Titolo8Carattere"/>
+    <w:basedOn w:val="Normal"/>
+    <w:next w:val="Normal"/>
+    <w:link w:val="Heading8Char"/>
     <w:uiPriority w:val="9"/>
     <w:semiHidden/>
     <w:unhideWhenUsed/>
@@ -927,11 +911,11 @@
       <w:color w:val="272727" w:themeColor="text1" w:themeTint="D8"/>
     </w:rPr>
   </w:style>
-  <w:style w:type="paragraph" w:styleId="Titolo9">
+  <w:style w:type="paragraph" w:styleId="Heading9">
     <w:name w:val="heading 9"/>
-    <w:basedOn w:val="Normale"/>
-    <w:next w:val="Normale"/>
-    <w:link w:val="Titolo9Carattere"/>
+    <w:basedOn w:val="Normal"/>
+    <w:next w:val="Normal"/>
+    <w:link w:val="Heading9Char"/>
     <w:uiPriority w:val="9"/>
     <w:semiHidden/>
     <w:unhideWhenUsed/>
@@ -947,13 +931,12 @@
       <w:color w:val="272727" w:themeColor="text1" w:themeTint="D8"/>
     </w:rPr>
   </w:style>
-  <w:style w:type="character" w:default="1" w:styleId="Carpredefinitoparagrafo">
+  <w:style w:type="character" w:default="1" w:styleId="DefaultParagraphFont">
     <w:name w:val="Default Paragraph Font"/>
     <w:uiPriority w:val="1"/>
-    <w:semiHidden/>
     <w:unhideWhenUsed/>
   </w:style>
-  <w:style w:type="table" w:default="1" w:styleId="Tabellanormale">
+  <w:style w:type="table" w:default="1" w:styleId="TableNormal">
     <w:name w:val="Normal Table"/>
     <w:uiPriority w:val="99"/>
     <w:semiHidden/>
@@ -968,7 +951,7 @@
       </w:tblCellMar>
     </w:tblPr>
   </w:style>
-  <w:style w:type="numbering" w:default="1" w:styleId="Nessunelenco">
+  <w:style w:type="numbering" w:default="1" w:styleId="NoList">
     <w:name w:val="No List"/>
     <w:uiPriority w:val="99"/>
     <w:semiHidden/>
@@ -976,7 +959,7 @@
   </w:style>
   <w:style w:type="paragraph" w:customStyle="1" w:styleId="Code">
     <w:name w:val="Code"/>
-    <w:basedOn w:val="Normale"/>
+    <w:basedOn w:val="Normal"/>
     <w:link w:val="CodeChar"/>
     <w:qFormat/>
     <w:rsid w:val="002C5542"/>
@@ -995,7 +978,7 @@
   </w:style>
   <w:style w:type="character" w:customStyle="1" w:styleId="CodeChar">
     <w:name w:val="Code Char"/>
-    <w:basedOn w:val="Carpredefinitoparagrafo"/>
+    <w:basedOn w:val="DefaultParagraphFont"/>
     <w:link w:val="Code"/>
     <w:rsid w:val="002C5542"/>
     <w:rPr>
@@ -1005,10 +988,10 @@
       <w14:ligatures w14:val="none"/>
     </w:rPr>
   </w:style>
-  <w:style w:type="character" w:customStyle="1" w:styleId="Titolo1Carattere">
-    <w:name w:val="Titolo 1 Carattere"/>
-    <w:basedOn w:val="Carpredefinitoparagrafo"/>
-    <w:link w:val="Titolo1"/>
+  <w:style w:type="character" w:customStyle="1" w:styleId="Heading1Char">
+    <w:name w:val="Heading 1 Char"/>
+    <w:basedOn w:val="DefaultParagraphFont"/>
+    <w:link w:val="Heading1"/>
     <w:uiPriority w:val="9"/>
     <w:rsid w:val="00017486"/>
     <w:rPr>
@@ -1018,10 +1001,10 @@
       <w:szCs w:val="40"/>
     </w:rPr>
   </w:style>
-  <w:style w:type="character" w:customStyle="1" w:styleId="Titolo2Carattere">
-    <w:name w:val="Titolo 2 Carattere"/>
-    <w:basedOn w:val="Carpredefinitoparagrafo"/>
-    <w:link w:val="Titolo2"/>
+  <w:style w:type="character" w:customStyle="1" w:styleId="Heading2Char">
+    <w:name w:val="Heading 2 Char"/>
+    <w:basedOn w:val="DefaultParagraphFont"/>
+    <w:link w:val="Heading2"/>
     <w:uiPriority w:val="9"/>
     <w:semiHidden/>
     <w:rsid w:val="00017486"/>
@@ -1032,10 +1015,10 @@
       <w:szCs w:val="32"/>
     </w:rPr>
   </w:style>
-  <w:style w:type="character" w:customStyle="1" w:styleId="Titolo3Carattere">
-    <w:name w:val="Titolo 3 Carattere"/>
-    <w:basedOn w:val="Carpredefinitoparagrafo"/>
-    <w:link w:val="Titolo3"/>
+  <w:style w:type="character" w:customStyle="1" w:styleId="Heading3Char">
+    <w:name w:val="Heading 3 Char"/>
+    <w:basedOn w:val="DefaultParagraphFont"/>
+    <w:link w:val="Heading3"/>
     <w:uiPriority w:val="9"/>
     <w:semiHidden/>
     <w:rsid w:val="00017486"/>
@@ -1046,10 +1029,10 @@
       <w:szCs w:val="28"/>
     </w:rPr>
   </w:style>
-  <w:style w:type="character" w:customStyle="1" w:styleId="Titolo4Carattere">
-    <w:name w:val="Titolo 4 Carattere"/>
-    <w:basedOn w:val="Carpredefinitoparagrafo"/>
-    <w:link w:val="Titolo4"/>
+  <w:style w:type="character" w:customStyle="1" w:styleId="Heading4Char">
+    <w:name w:val="Heading 4 Char"/>
+    <w:basedOn w:val="DefaultParagraphFont"/>
+    <w:link w:val="Heading4"/>
     <w:uiPriority w:val="9"/>
     <w:semiHidden/>
     <w:rsid w:val="00017486"/>
@@ -1060,10 +1043,10 @@
       <w:color w:val="0F4761" w:themeColor="accent1" w:themeShade="BF"/>
     </w:rPr>
   </w:style>
-  <w:style w:type="character" w:customStyle="1" w:styleId="Titolo5Carattere">
-    <w:name w:val="Titolo 5 Carattere"/>
-    <w:basedOn w:val="Carpredefinitoparagrafo"/>
-    <w:link w:val="Titolo5"/>
+  <w:style w:type="character" w:customStyle="1" w:styleId="Heading5Char">
+    <w:name w:val="Heading 5 Char"/>
+    <w:basedOn w:val="DefaultParagraphFont"/>
+    <w:link w:val="Heading5"/>
     <w:uiPriority w:val="9"/>
     <w:semiHidden/>
     <w:rsid w:val="00017486"/>
@@ -1072,10 +1055,10 @@
       <w:color w:val="0F4761" w:themeColor="accent1" w:themeShade="BF"/>
     </w:rPr>
   </w:style>
-  <w:style w:type="character" w:customStyle="1" w:styleId="Titolo6Carattere">
-    <w:name w:val="Titolo 6 Carattere"/>
-    <w:basedOn w:val="Carpredefinitoparagrafo"/>
-    <w:link w:val="Titolo6"/>
+  <w:style w:type="character" w:customStyle="1" w:styleId="Heading6Char">
+    <w:name w:val="Heading 6 Char"/>
+    <w:basedOn w:val="DefaultParagraphFont"/>
+    <w:link w:val="Heading6"/>
     <w:uiPriority w:val="9"/>
     <w:semiHidden/>
     <w:rsid w:val="00017486"/>
@@ -1086,10 +1069,10 @@
       <w:color w:val="595959" w:themeColor="text1" w:themeTint="A6"/>
     </w:rPr>
   </w:style>
-  <w:style w:type="character" w:customStyle="1" w:styleId="Titolo7Carattere">
-    <w:name w:val="Titolo 7 Carattere"/>
-    <w:basedOn w:val="Carpredefinitoparagrafo"/>
-    <w:link w:val="Titolo7"/>
+  <w:style w:type="character" w:customStyle="1" w:styleId="Heading7Char">
+    <w:name w:val="Heading 7 Char"/>
+    <w:basedOn w:val="DefaultParagraphFont"/>
+    <w:link w:val="Heading7"/>
     <w:uiPriority w:val="9"/>
     <w:semiHidden/>
     <w:rsid w:val="00017486"/>
@@ -1098,10 +1081,10 @@
       <w:color w:val="595959" w:themeColor="text1" w:themeTint="A6"/>
     </w:rPr>
   </w:style>
-  <w:style w:type="character" w:customStyle="1" w:styleId="Titolo8Carattere">
-    <w:name w:val="Titolo 8 Carattere"/>
-    <w:basedOn w:val="Carpredefinitoparagrafo"/>
-    <w:link w:val="Titolo8"/>
+  <w:style w:type="character" w:customStyle="1" w:styleId="Heading8Char">
+    <w:name w:val="Heading 8 Char"/>
+    <w:basedOn w:val="DefaultParagraphFont"/>
+    <w:link w:val="Heading8"/>
     <w:uiPriority w:val="9"/>
     <w:semiHidden/>
     <w:rsid w:val="00017486"/>
@@ -1112,10 +1095,10 @@
       <w:color w:val="272727" w:themeColor="text1" w:themeTint="D8"/>
     </w:rPr>
   </w:style>
-  <w:style w:type="character" w:customStyle="1" w:styleId="Titolo9Carattere">
-    <w:name w:val="Titolo 9 Carattere"/>
-    <w:basedOn w:val="Carpredefinitoparagrafo"/>
-    <w:link w:val="Titolo9"/>
+  <w:style w:type="character" w:customStyle="1" w:styleId="Heading9Char">
+    <w:name w:val="Heading 9 Char"/>
+    <w:basedOn w:val="DefaultParagraphFont"/>
+    <w:link w:val="Heading9"/>
     <w:uiPriority w:val="9"/>
     <w:semiHidden/>
     <w:rsid w:val="00017486"/>
@@ -1124,11 +1107,11 @@
       <w:color w:val="272727" w:themeColor="text1" w:themeTint="D8"/>
     </w:rPr>
   </w:style>
-  <w:style w:type="paragraph" w:styleId="Titolo">
+  <w:style w:type="paragraph" w:styleId="Title">
     <w:name w:val="Title"/>
-    <w:basedOn w:val="Normale"/>
-    <w:next w:val="Normale"/>
-    <w:link w:val="TitoloCarattere"/>
+    <w:basedOn w:val="Normal"/>
+    <w:next w:val="Normal"/>
+    <w:link w:val="TitleChar"/>
     <w:uiPriority w:val="10"/>
     <w:qFormat/>
     <w:rsid w:val="00017486"/>
@@ -1144,10 +1127,10 @@
       <w:szCs w:val="56"/>
     </w:rPr>
   </w:style>
-  <w:style w:type="character" w:customStyle="1" w:styleId="TitoloCarattere">
-    <w:name w:val="Titolo Carattere"/>
-    <w:basedOn w:val="Carpredefinitoparagrafo"/>
-    <w:link w:val="Titolo"/>
+  <w:style w:type="character" w:customStyle="1" w:styleId="TitleChar">
+    <w:name w:val="Title Char"/>
+    <w:basedOn w:val="DefaultParagraphFont"/>
+    <w:link w:val="Title"/>
     <w:uiPriority w:val="10"/>
     <w:rsid w:val="00017486"/>
     <w:rPr>
@@ -1158,11 +1141,11 @@
       <w:szCs w:val="56"/>
     </w:rPr>
   </w:style>
-  <w:style w:type="paragraph" w:styleId="Sottotitolo">
+  <w:style w:type="paragraph" w:styleId="Subtitle">
     <w:name w:val="Subtitle"/>
-    <w:basedOn w:val="Normale"/>
-    <w:next w:val="Normale"/>
-    <w:link w:val="SottotitoloCarattere"/>
+    <w:basedOn w:val="Normal"/>
+    <w:next w:val="Normal"/>
+    <w:link w:val="SubtitleChar"/>
     <w:uiPriority w:val="11"/>
     <w:qFormat/>
     <w:rsid w:val="00017486"/>
@@ -1180,10 +1163,10 @@
       <w:szCs w:val="28"/>
     </w:rPr>
   </w:style>
-  <w:style w:type="character" w:customStyle="1" w:styleId="SottotitoloCarattere">
-    <w:name w:val="Sottotitolo Carattere"/>
-    <w:basedOn w:val="Carpredefinitoparagrafo"/>
-    <w:link w:val="Sottotitolo"/>
+  <w:style w:type="character" w:customStyle="1" w:styleId="SubtitleChar">
+    <w:name w:val="Subtitle Char"/>
+    <w:basedOn w:val="DefaultParagraphFont"/>
+    <w:link w:val="Subtitle"/>
     <w:uiPriority w:val="11"/>
     <w:rsid w:val="00017486"/>
     <w:rPr>
@@ -1194,11 +1177,11 @@
       <w:szCs w:val="28"/>
     </w:rPr>
   </w:style>
-  <w:style w:type="paragraph" w:styleId="Citazione">
+  <w:style w:type="paragraph" w:styleId="Quote">
     <w:name w:val="Quote"/>
-    <w:basedOn w:val="Normale"/>
-    <w:next w:val="Normale"/>
-    <w:link w:val="CitazioneCarattere"/>
+    <w:basedOn w:val="Normal"/>
+    <w:next w:val="Normal"/>
+    <w:link w:val="QuoteChar"/>
     <w:uiPriority w:val="29"/>
     <w:qFormat/>
     <w:rsid w:val="00017486"/>
@@ -1212,10 +1195,10 @@
       <w:color w:val="404040" w:themeColor="text1" w:themeTint="BF"/>
     </w:rPr>
   </w:style>
-  <w:style w:type="character" w:customStyle="1" w:styleId="CitazioneCarattere">
-    <w:name w:val="Citazione Carattere"/>
-    <w:basedOn w:val="Carpredefinitoparagrafo"/>
-    <w:link w:val="Citazione"/>
+  <w:style w:type="character" w:customStyle="1" w:styleId="QuoteChar">
+    <w:name w:val="Quote Char"/>
+    <w:basedOn w:val="DefaultParagraphFont"/>
+    <w:link w:val="Quote"/>
     <w:uiPriority w:val="29"/>
     <w:rsid w:val="00017486"/>
     <w:rPr>
@@ -1224,9 +1207,9 @@
       <w:color w:val="404040" w:themeColor="text1" w:themeTint="BF"/>
     </w:rPr>
   </w:style>
-  <w:style w:type="paragraph" w:styleId="Paragrafoelenco">
+  <w:style w:type="paragraph" w:styleId="ListParagraph">
     <w:name w:val="List Paragraph"/>
-    <w:basedOn w:val="Normale"/>
+    <w:basedOn w:val="Normal"/>
     <w:uiPriority w:val="34"/>
     <w:qFormat/>
     <w:rsid w:val="00017486"/>
@@ -1235,9 +1218,9 @@
       <w:contextualSpacing/>
     </w:pPr>
   </w:style>
-  <w:style w:type="character" w:styleId="Enfasiintensa">
+  <w:style w:type="character" w:styleId="IntenseEmphasis">
     <w:name w:val="Intense Emphasis"/>
-    <w:basedOn w:val="Carpredefinitoparagrafo"/>
+    <w:basedOn w:val="DefaultParagraphFont"/>
     <w:uiPriority w:val="21"/>
     <w:qFormat/>
     <w:rsid w:val="00017486"/>
@@ -1247,11 +1230,11 @@
       <w:color w:val="0F4761" w:themeColor="accent1" w:themeShade="BF"/>
     </w:rPr>
   </w:style>
-  <w:style w:type="paragraph" w:styleId="Citazioneintensa">
+  <w:style w:type="paragraph" w:styleId="IntenseQuote">
     <w:name w:val="Intense Quote"/>
-    <w:basedOn w:val="Normale"/>
-    <w:next w:val="Normale"/>
-    <w:link w:val="CitazioneintensaCarattere"/>
+    <w:basedOn w:val="Normal"/>
+    <w:next w:val="Normal"/>
+    <w:link w:val="IntenseQuoteChar"/>
     <w:uiPriority w:val="30"/>
     <w:qFormat/>
     <w:rsid w:val="00017486"/>
@@ -1270,10 +1253,10 @@
       <w:color w:val="0F4761" w:themeColor="accent1" w:themeShade="BF"/>
     </w:rPr>
   </w:style>
-  <w:style w:type="character" w:customStyle="1" w:styleId="CitazioneintensaCarattere">
-    <w:name w:val="Citazione intensa Carattere"/>
-    <w:basedOn w:val="Carpredefinitoparagrafo"/>
-    <w:link w:val="Citazioneintensa"/>
+  <w:style w:type="character" w:customStyle="1" w:styleId="IntenseQuoteChar">
+    <w:name w:val="Intense Quote Char"/>
+    <w:basedOn w:val="DefaultParagraphFont"/>
+    <w:link w:val="IntenseQuote"/>
     <w:uiPriority w:val="30"/>
     <w:rsid w:val="00017486"/>
     <w:rPr>
@@ -1282,9 +1265,9 @@
       <w:color w:val="0F4761" w:themeColor="accent1" w:themeShade="BF"/>
     </w:rPr>
   </w:style>
-  <w:style w:type="character" w:styleId="Riferimentointenso">
+  <w:style w:type="character" w:styleId="IntenseReference">
     <w:name w:val="Intense Reference"/>
-    <w:basedOn w:val="Carpredefinitoparagrafo"/>
+    <w:basedOn w:val="DefaultParagraphFont"/>
     <w:uiPriority w:val="32"/>
     <w:qFormat/>
     <w:rsid w:val="00017486"/>

</xml_diff>

<commit_message>
Reapply "Merge branch 'Task2' of https://github.com/gaetano-unimib/Progetto-APS into Task2"
This reverts commit 2908568518a560e2bdacea02132590d3eeb7bc14.
</commit_message>
<xml_diff>
--- a/Modifiche.docx
+++ b/Modifiche.docx
@@ -4,7 +4,7 @@
   <w:body>
     <w:p>
       <w:pPr>
-        <w:pStyle w:val="Heading1"/>
+        <w:pStyle w:val="Titolo1"/>
         <w:rPr>
           <w:color w:val="auto"/>
           <w:lang w:val="it-IT"/>
@@ -20,7 +20,7 @@
     </w:p>
     <w:p>
       <w:pPr>
-        <w:pStyle w:val="ListParagraph"/>
+        <w:pStyle w:val="Paragrafoelenco"/>
         <w:numPr>
           <w:ilvl w:val="0"/>
           <w:numId w:val="1"/>
@@ -33,13 +33,7 @@
         <w:rPr>
           <w:lang w:val="it-IT"/>
         </w:rPr>
-        <w:t>I</w:t>
-      </w:r>
-      <w:r>
-        <w:rPr>
-          <w:lang w:val="it-IT"/>
-        </w:rPr>
-        <w:t xml:space="preserve">nserita classe </w:t>
+        <w:t xml:space="preserve">Inserita classe </w:t>
       </w:r>
       <w:r>
         <w:rPr>
@@ -52,11 +46,17 @@
           <w:lang w:val="it-IT"/>
         </w:rPr>
         <w:t xml:space="preserve"> e relativi metodi al fine di rappresentare correttamente le interazioni all’interno dei diagrammi di sequenza</w:t>
+      </w:r>
+      <w:r>
+        <w:rPr>
+          <w:lang w:val="it-IT"/>
+        </w:rPr>
+        <w:t>.</w:t>
       </w:r>
     </w:p>
     <w:p>
       <w:pPr>
-        <w:pStyle w:val="ListParagraph"/>
+        <w:pStyle w:val="Paragrafoelenco"/>
         <w:numPr>
           <w:ilvl w:val="0"/>
           <w:numId w:val="1"/>
@@ -72,7 +72,6 @@
         <w:t xml:space="preserve">Inserito il metodo </w:t>
       </w:r>
       <w:proofErr w:type="spellStart"/>
-      <w:proofErr w:type="gramStart"/>
       <w:r>
         <w:rPr>
           <w:rStyle w:val="CodeChar"/>
@@ -84,37 +83,24 @@
         <w:rPr>
           <w:rStyle w:val="CodeChar"/>
         </w:rPr>
-        <w:t>(</w:t>
-      </w:r>
-      <w:proofErr w:type="gramEnd"/>
-      <w:r>
-        <w:rPr>
-          <w:rStyle w:val="CodeChar"/>
-        </w:rPr>
-        <w:t>)</w:t>
-      </w:r>
-      <w:r>
-        <w:rPr>
-          <w:lang w:val="it-IT"/>
-        </w:rPr>
-        <w:t>al f</w:t>
-      </w:r>
-      <w:r>
-        <w:rPr>
-          <w:lang w:val="it-IT"/>
-        </w:rPr>
-        <w:t xml:space="preserve">ine di </w:t>
-      </w:r>
-      <w:r>
-        <w:rPr>
-          <w:lang w:val="it-IT"/>
-        </w:rPr>
-        <w:t>rappresentare correttamente le interazioni all’interno dei diagrammi di sequenza</w:t>
+        <w:t>()</w:t>
+      </w:r>
+      <w:r>
+        <w:rPr>
+          <w:lang w:val="it-IT"/>
+        </w:rPr>
+        <w:t>al fine di rappresentare correttamente le interazioni all’interno dei diagrammi di sequenza</w:t>
+      </w:r>
+      <w:r>
+        <w:rPr>
+          <w:lang w:val="it-IT"/>
+        </w:rPr>
+        <w:t>.</w:t>
       </w:r>
     </w:p>
     <w:p>
       <w:pPr>
-        <w:pStyle w:val="ListParagraph"/>
+        <w:pStyle w:val="Paragrafoelenco"/>
         <w:numPr>
           <w:ilvl w:val="0"/>
           <w:numId w:val="1"/>
@@ -159,10 +145,16 @@
         </w:rPr>
         <w:t xml:space="preserve"> per evidenziare la differenza con una richiesta generica e rappresentare come attributo l’ammontare del rimborso</w:t>
       </w:r>
+      <w:r>
+        <w:rPr>
+          <w:lang w:val="it-IT"/>
+        </w:rPr>
+        <w:t>.</w:t>
+      </w:r>
     </w:p>
     <w:p>
       <w:pPr>
-        <w:pStyle w:val="ListParagraph"/>
+        <w:pStyle w:val="Paragrafoelenco"/>
         <w:numPr>
           <w:ilvl w:val="0"/>
           <w:numId w:val="1"/>
@@ -204,6 +196,30 @@
           <w:lang w:val="it-IT"/>
         </w:rPr>
         <w:t>, ora rappresentati come generalizzazione</w:t>
+      </w:r>
+      <w:r>
+        <w:rPr>
+          <w:lang w:val="it-IT"/>
+        </w:rPr>
+        <w:t>.</w:t>
+      </w:r>
+    </w:p>
+    <w:p>
+      <w:pPr>
+        <w:pStyle w:val="Paragrafoelenco"/>
+        <w:numPr>
+          <w:ilvl w:val="0"/>
+          <w:numId w:val="1"/>
+        </w:numPr>
+        <w:rPr>
+          <w:lang w:val="it-IT"/>
+        </w:rPr>
+      </w:pPr>
+      <w:r>
+        <w:rPr>
+          <w:lang w:val="it-IT"/>
+        </w:rPr>
+        <w:t>Modifiche ai casi d’uso inserisci/modifica/cancellazione pacchetto vacanza con l’aggiunta di una specifica nello scenario di successo principale.</w:t>
       </w:r>
     </w:p>
     <w:sectPr>
@@ -221,7 +237,7 @@
   <w:abstractNum w:abstractNumId="0" w15:restartNumberingAfterBreak="0">
     <w:nsid w:val="6499025F"/>
     <w:multiLevelType w:val="hybridMultilevel"/>
-    <w:tmpl w:val="7DB4FEDC"/>
+    <w:tmpl w:val="D1D098B2"/>
     <w:lvl w:ilvl="0" w:tplc="C486BD08">
       <w:numFmt w:val="bullet"/>
       <w:lvlText w:val="-"/>
@@ -729,16 +745,16 @@
     <w:lsdException w:name="Unresolved Mention" w:semiHidden="1" w:unhideWhenUsed="1"/>
     <w:lsdException w:name="Smart Link" w:semiHidden="1" w:unhideWhenUsed="1"/>
   </w:latentStyles>
-  <w:style w:type="paragraph" w:default="1" w:styleId="Normal">
+  <w:style w:type="paragraph" w:default="1" w:styleId="Normale">
     <w:name w:val="Normal"/>
     <w:qFormat/>
     <w:rsid w:val="00C775AC"/>
   </w:style>
-  <w:style w:type="paragraph" w:styleId="Heading1">
+  <w:style w:type="paragraph" w:styleId="Titolo1">
     <w:name w:val="heading 1"/>
-    <w:basedOn w:val="Normal"/>
-    <w:next w:val="Normal"/>
-    <w:link w:val="Heading1Char"/>
+    <w:basedOn w:val="Normale"/>
+    <w:next w:val="Normale"/>
+    <w:link w:val="Titolo1Carattere"/>
     <w:uiPriority w:val="9"/>
     <w:qFormat/>
     <w:rsid w:val="00017486"/>
@@ -755,11 +771,11 @@
       <w:szCs w:val="40"/>
     </w:rPr>
   </w:style>
-  <w:style w:type="paragraph" w:styleId="Heading2">
+  <w:style w:type="paragraph" w:styleId="Titolo2">
     <w:name w:val="heading 2"/>
-    <w:basedOn w:val="Normal"/>
-    <w:next w:val="Normal"/>
-    <w:link w:val="Heading2Char"/>
+    <w:basedOn w:val="Normale"/>
+    <w:next w:val="Normale"/>
+    <w:link w:val="Titolo2Carattere"/>
     <w:uiPriority w:val="9"/>
     <w:semiHidden/>
     <w:unhideWhenUsed/>
@@ -778,11 +794,11 @@
       <w:szCs w:val="32"/>
     </w:rPr>
   </w:style>
-  <w:style w:type="paragraph" w:styleId="Heading3">
+  <w:style w:type="paragraph" w:styleId="Titolo3">
     <w:name w:val="heading 3"/>
-    <w:basedOn w:val="Normal"/>
-    <w:next w:val="Normal"/>
-    <w:link w:val="Heading3Char"/>
+    <w:basedOn w:val="Normale"/>
+    <w:next w:val="Normale"/>
+    <w:link w:val="Titolo3Carattere"/>
     <w:uiPriority w:val="9"/>
     <w:semiHidden/>
     <w:unhideWhenUsed/>
@@ -801,11 +817,11 @@
       <w:szCs w:val="28"/>
     </w:rPr>
   </w:style>
-  <w:style w:type="paragraph" w:styleId="Heading4">
+  <w:style w:type="paragraph" w:styleId="Titolo4">
     <w:name w:val="heading 4"/>
-    <w:basedOn w:val="Normal"/>
-    <w:next w:val="Normal"/>
-    <w:link w:val="Heading4Char"/>
+    <w:basedOn w:val="Normale"/>
+    <w:next w:val="Normale"/>
+    <w:link w:val="Titolo4Carattere"/>
     <w:uiPriority w:val="9"/>
     <w:semiHidden/>
     <w:unhideWhenUsed/>
@@ -824,11 +840,11 @@
       <w:color w:val="0F4761" w:themeColor="accent1" w:themeShade="BF"/>
     </w:rPr>
   </w:style>
-  <w:style w:type="paragraph" w:styleId="Heading5">
+  <w:style w:type="paragraph" w:styleId="Titolo5">
     <w:name w:val="heading 5"/>
-    <w:basedOn w:val="Normal"/>
-    <w:next w:val="Normal"/>
-    <w:link w:val="Heading5Char"/>
+    <w:basedOn w:val="Normale"/>
+    <w:next w:val="Normale"/>
+    <w:link w:val="Titolo5Carattere"/>
     <w:uiPriority w:val="9"/>
     <w:semiHidden/>
     <w:unhideWhenUsed/>
@@ -845,11 +861,11 @@
       <w:color w:val="0F4761" w:themeColor="accent1" w:themeShade="BF"/>
     </w:rPr>
   </w:style>
-  <w:style w:type="paragraph" w:styleId="Heading6">
+  <w:style w:type="paragraph" w:styleId="Titolo6">
     <w:name w:val="heading 6"/>
-    <w:basedOn w:val="Normal"/>
-    <w:next w:val="Normal"/>
-    <w:link w:val="Heading6Char"/>
+    <w:basedOn w:val="Normale"/>
+    <w:next w:val="Normale"/>
+    <w:link w:val="Titolo6Carattere"/>
     <w:uiPriority w:val="9"/>
     <w:semiHidden/>
     <w:unhideWhenUsed/>
@@ -868,11 +884,11 @@
       <w:color w:val="595959" w:themeColor="text1" w:themeTint="A6"/>
     </w:rPr>
   </w:style>
-  <w:style w:type="paragraph" w:styleId="Heading7">
+  <w:style w:type="paragraph" w:styleId="Titolo7">
     <w:name w:val="heading 7"/>
-    <w:basedOn w:val="Normal"/>
-    <w:next w:val="Normal"/>
-    <w:link w:val="Heading7Char"/>
+    <w:basedOn w:val="Normale"/>
+    <w:next w:val="Normale"/>
+    <w:link w:val="Titolo7Carattere"/>
     <w:uiPriority w:val="9"/>
     <w:semiHidden/>
     <w:unhideWhenUsed/>
@@ -889,11 +905,11 @@
       <w:color w:val="595959" w:themeColor="text1" w:themeTint="A6"/>
     </w:rPr>
   </w:style>
-  <w:style w:type="paragraph" w:styleId="Heading8">
+  <w:style w:type="paragraph" w:styleId="Titolo8">
     <w:name w:val="heading 8"/>
-    <w:basedOn w:val="Normal"/>
-    <w:next w:val="Normal"/>
-    <w:link w:val="Heading8Char"/>
+    <w:basedOn w:val="Normale"/>
+    <w:next w:val="Normale"/>
+    <w:link w:val="Titolo8Carattere"/>
     <w:uiPriority w:val="9"/>
     <w:semiHidden/>
     <w:unhideWhenUsed/>
@@ -911,11 +927,11 @@
       <w:color w:val="272727" w:themeColor="text1" w:themeTint="D8"/>
     </w:rPr>
   </w:style>
-  <w:style w:type="paragraph" w:styleId="Heading9">
+  <w:style w:type="paragraph" w:styleId="Titolo9">
     <w:name w:val="heading 9"/>
-    <w:basedOn w:val="Normal"/>
-    <w:next w:val="Normal"/>
-    <w:link w:val="Heading9Char"/>
+    <w:basedOn w:val="Normale"/>
+    <w:next w:val="Normale"/>
+    <w:link w:val="Titolo9Carattere"/>
     <w:uiPriority w:val="9"/>
     <w:semiHidden/>
     <w:unhideWhenUsed/>
@@ -931,12 +947,13 @@
       <w:color w:val="272727" w:themeColor="text1" w:themeTint="D8"/>
     </w:rPr>
   </w:style>
-  <w:style w:type="character" w:default="1" w:styleId="DefaultParagraphFont">
+  <w:style w:type="character" w:default="1" w:styleId="Carpredefinitoparagrafo">
     <w:name w:val="Default Paragraph Font"/>
     <w:uiPriority w:val="1"/>
+    <w:semiHidden/>
     <w:unhideWhenUsed/>
   </w:style>
-  <w:style w:type="table" w:default="1" w:styleId="TableNormal">
+  <w:style w:type="table" w:default="1" w:styleId="Tabellanormale">
     <w:name w:val="Normal Table"/>
     <w:uiPriority w:val="99"/>
     <w:semiHidden/>
@@ -951,7 +968,7 @@
       </w:tblCellMar>
     </w:tblPr>
   </w:style>
-  <w:style w:type="numbering" w:default="1" w:styleId="NoList">
+  <w:style w:type="numbering" w:default="1" w:styleId="Nessunelenco">
     <w:name w:val="No List"/>
     <w:uiPriority w:val="99"/>
     <w:semiHidden/>
@@ -959,7 +976,7 @@
   </w:style>
   <w:style w:type="paragraph" w:customStyle="1" w:styleId="Code">
     <w:name w:val="Code"/>
-    <w:basedOn w:val="Normal"/>
+    <w:basedOn w:val="Normale"/>
     <w:link w:val="CodeChar"/>
     <w:qFormat/>
     <w:rsid w:val="002C5542"/>
@@ -978,7 +995,7 @@
   </w:style>
   <w:style w:type="character" w:customStyle="1" w:styleId="CodeChar">
     <w:name w:val="Code Char"/>
-    <w:basedOn w:val="DefaultParagraphFont"/>
+    <w:basedOn w:val="Carpredefinitoparagrafo"/>
     <w:link w:val="Code"/>
     <w:rsid w:val="002C5542"/>
     <w:rPr>
@@ -988,10 +1005,10 @@
       <w14:ligatures w14:val="none"/>
     </w:rPr>
   </w:style>
-  <w:style w:type="character" w:customStyle="1" w:styleId="Heading1Char">
-    <w:name w:val="Heading 1 Char"/>
-    <w:basedOn w:val="DefaultParagraphFont"/>
-    <w:link w:val="Heading1"/>
+  <w:style w:type="character" w:customStyle="1" w:styleId="Titolo1Carattere">
+    <w:name w:val="Titolo 1 Carattere"/>
+    <w:basedOn w:val="Carpredefinitoparagrafo"/>
+    <w:link w:val="Titolo1"/>
     <w:uiPriority w:val="9"/>
     <w:rsid w:val="00017486"/>
     <w:rPr>
@@ -1001,10 +1018,10 @@
       <w:szCs w:val="40"/>
     </w:rPr>
   </w:style>
-  <w:style w:type="character" w:customStyle="1" w:styleId="Heading2Char">
-    <w:name w:val="Heading 2 Char"/>
-    <w:basedOn w:val="DefaultParagraphFont"/>
-    <w:link w:val="Heading2"/>
+  <w:style w:type="character" w:customStyle="1" w:styleId="Titolo2Carattere">
+    <w:name w:val="Titolo 2 Carattere"/>
+    <w:basedOn w:val="Carpredefinitoparagrafo"/>
+    <w:link w:val="Titolo2"/>
     <w:uiPriority w:val="9"/>
     <w:semiHidden/>
     <w:rsid w:val="00017486"/>
@@ -1015,10 +1032,10 @@
       <w:szCs w:val="32"/>
     </w:rPr>
   </w:style>
-  <w:style w:type="character" w:customStyle="1" w:styleId="Heading3Char">
-    <w:name w:val="Heading 3 Char"/>
-    <w:basedOn w:val="DefaultParagraphFont"/>
-    <w:link w:val="Heading3"/>
+  <w:style w:type="character" w:customStyle="1" w:styleId="Titolo3Carattere">
+    <w:name w:val="Titolo 3 Carattere"/>
+    <w:basedOn w:val="Carpredefinitoparagrafo"/>
+    <w:link w:val="Titolo3"/>
     <w:uiPriority w:val="9"/>
     <w:semiHidden/>
     <w:rsid w:val="00017486"/>
@@ -1029,10 +1046,10 @@
       <w:szCs w:val="28"/>
     </w:rPr>
   </w:style>
-  <w:style w:type="character" w:customStyle="1" w:styleId="Heading4Char">
-    <w:name w:val="Heading 4 Char"/>
-    <w:basedOn w:val="DefaultParagraphFont"/>
-    <w:link w:val="Heading4"/>
+  <w:style w:type="character" w:customStyle="1" w:styleId="Titolo4Carattere">
+    <w:name w:val="Titolo 4 Carattere"/>
+    <w:basedOn w:val="Carpredefinitoparagrafo"/>
+    <w:link w:val="Titolo4"/>
     <w:uiPriority w:val="9"/>
     <w:semiHidden/>
     <w:rsid w:val="00017486"/>
@@ -1043,10 +1060,10 @@
       <w:color w:val="0F4761" w:themeColor="accent1" w:themeShade="BF"/>
     </w:rPr>
   </w:style>
-  <w:style w:type="character" w:customStyle="1" w:styleId="Heading5Char">
-    <w:name w:val="Heading 5 Char"/>
-    <w:basedOn w:val="DefaultParagraphFont"/>
-    <w:link w:val="Heading5"/>
+  <w:style w:type="character" w:customStyle="1" w:styleId="Titolo5Carattere">
+    <w:name w:val="Titolo 5 Carattere"/>
+    <w:basedOn w:val="Carpredefinitoparagrafo"/>
+    <w:link w:val="Titolo5"/>
     <w:uiPriority w:val="9"/>
     <w:semiHidden/>
     <w:rsid w:val="00017486"/>
@@ -1055,10 +1072,10 @@
       <w:color w:val="0F4761" w:themeColor="accent1" w:themeShade="BF"/>
     </w:rPr>
   </w:style>
-  <w:style w:type="character" w:customStyle="1" w:styleId="Heading6Char">
-    <w:name w:val="Heading 6 Char"/>
-    <w:basedOn w:val="DefaultParagraphFont"/>
-    <w:link w:val="Heading6"/>
+  <w:style w:type="character" w:customStyle="1" w:styleId="Titolo6Carattere">
+    <w:name w:val="Titolo 6 Carattere"/>
+    <w:basedOn w:val="Carpredefinitoparagrafo"/>
+    <w:link w:val="Titolo6"/>
     <w:uiPriority w:val="9"/>
     <w:semiHidden/>
     <w:rsid w:val="00017486"/>
@@ -1069,10 +1086,10 @@
       <w:color w:val="595959" w:themeColor="text1" w:themeTint="A6"/>
     </w:rPr>
   </w:style>
-  <w:style w:type="character" w:customStyle="1" w:styleId="Heading7Char">
-    <w:name w:val="Heading 7 Char"/>
-    <w:basedOn w:val="DefaultParagraphFont"/>
-    <w:link w:val="Heading7"/>
+  <w:style w:type="character" w:customStyle="1" w:styleId="Titolo7Carattere">
+    <w:name w:val="Titolo 7 Carattere"/>
+    <w:basedOn w:val="Carpredefinitoparagrafo"/>
+    <w:link w:val="Titolo7"/>
     <w:uiPriority w:val="9"/>
     <w:semiHidden/>
     <w:rsid w:val="00017486"/>
@@ -1081,10 +1098,10 @@
       <w:color w:val="595959" w:themeColor="text1" w:themeTint="A6"/>
     </w:rPr>
   </w:style>
-  <w:style w:type="character" w:customStyle="1" w:styleId="Heading8Char">
-    <w:name w:val="Heading 8 Char"/>
-    <w:basedOn w:val="DefaultParagraphFont"/>
-    <w:link w:val="Heading8"/>
+  <w:style w:type="character" w:customStyle="1" w:styleId="Titolo8Carattere">
+    <w:name w:val="Titolo 8 Carattere"/>
+    <w:basedOn w:val="Carpredefinitoparagrafo"/>
+    <w:link w:val="Titolo8"/>
     <w:uiPriority w:val="9"/>
     <w:semiHidden/>
     <w:rsid w:val="00017486"/>
@@ -1095,10 +1112,10 @@
       <w:color w:val="272727" w:themeColor="text1" w:themeTint="D8"/>
     </w:rPr>
   </w:style>
-  <w:style w:type="character" w:customStyle="1" w:styleId="Heading9Char">
-    <w:name w:val="Heading 9 Char"/>
-    <w:basedOn w:val="DefaultParagraphFont"/>
-    <w:link w:val="Heading9"/>
+  <w:style w:type="character" w:customStyle="1" w:styleId="Titolo9Carattere">
+    <w:name w:val="Titolo 9 Carattere"/>
+    <w:basedOn w:val="Carpredefinitoparagrafo"/>
+    <w:link w:val="Titolo9"/>
     <w:uiPriority w:val="9"/>
     <w:semiHidden/>
     <w:rsid w:val="00017486"/>
@@ -1107,11 +1124,11 @@
       <w:color w:val="272727" w:themeColor="text1" w:themeTint="D8"/>
     </w:rPr>
   </w:style>
-  <w:style w:type="paragraph" w:styleId="Title">
+  <w:style w:type="paragraph" w:styleId="Titolo">
     <w:name w:val="Title"/>
-    <w:basedOn w:val="Normal"/>
-    <w:next w:val="Normal"/>
-    <w:link w:val="TitleChar"/>
+    <w:basedOn w:val="Normale"/>
+    <w:next w:val="Normale"/>
+    <w:link w:val="TitoloCarattere"/>
     <w:uiPriority w:val="10"/>
     <w:qFormat/>
     <w:rsid w:val="00017486"/>
@@ -1127,10 +1144,10 @@
       <w:szCs w:val="56"/>
     </w:rPr>
   </w:style>
-  <w:style w:type="character" w:customStyle="1" w:styleId="TitleChar">
-    <w:name w:val="Title Char"/>
-    <w:basedOn w:val="DefaultParagraphFont"/>
-    <w:link w:val="Title"/>
+  <w:style w:type="character" w:customStyle="1" w:styleId="TitoloCarattere">
+    <w:name w:val="Titolo Carattere"/>
+    <w:basedOn w:val="Carpredefinitoparagrafo"/>
+    <w:link w:val="Titolo"/>
     <w:uiPriority w:val="10"/>
     <w:rsid w:val="00017486"/>
     <w:rPr>
@@ -1141,11 +1158,11 @@
       <w:szCs w:val="56"/>
     </w:rPr>
   </w:style>
-  <w:style w:type="paragraph" w:styleId="Subtitle">
+  <w:style w:type="paragraph" w:styleId="Sottotitolo">
     <w:name w:val="Subtitle"/>
-    <w:basedOn w:val="Normal"/>
-    <w:next w:val="Normal"/>
-    <w:link w:val="SubtitleChar"/>
+    <w:basedOn w:val="Normale"/>
+    <w:next w:val="Normale"/>
+    <w:link w:val="SottotitoloCarattere"/>
     <w:uiPriority w:val="11"/>
     <w:qFormat/>
     <w:rsid w:val="00017486"/>
@@ -1163,10 +1180,10 @@
       <w:szCs w:val="28"/>
     </w:rPr>
   </w:style>
-  <w:style w:type="character" w:customStyle="1" w:styleId="SubtitleChar">
-    <w:name w:val="Subtitle Char"/>
-    <w:basedOn w:val="DefaultParagraphFont"/>
-    <w:link w:val="Subtitle"/>
+  <w:style w:type="character" w:customStyle="1" w:styleId="SottotitoloCarattere">
+    <w:name w:val="Sottotitolo Carattere"/>
+    <w:basedOn w:val="Carpredefinitoparagrafo"/>
+    <w:link w:val="Sottotitolo"/>
     <w:uiPriority w:val="11"/>
     <w:rsid w:val="00017486"/>
     <w:rPr>
@@ -1177,11 +1194,11 @@
       <w:szCs w:val="28"/>
     </w:rPr>
   </w:style>
-  <w:style w:type="paragraph" w:styleId="Quote">
+  <w:style w:type="paragraph" w:styleId="Citazione">
     <w:name w:val="Quote"/>
-    <w:basedOn w:val="Normal"/>
-    <w:next w:val="Normal"/>
-    <w:link w:val="QuoteChar"/>
+    <w:basedOn w:val="Normale"/>
+    <w:next w:val="Normale"/>
+    <w:link w:val="CitazioneCarattere"/>
     <w:uiPriority w:val="29"/>
     <w:qFormat/>
     <w:rsid w:val="00017486"/>
@@ -1195,10 +1212,10 @@
       <w:color w:val="404040" w:themeColor="text1" w:themeTint="BF"/>
     </w:rPr>
   </w:style>
-  <w:style w:type="character" w:customStyle="1" w:styleId="QuoteChar">
-    <w:name w:val="Quote Char"/>
-    <w:basedOn w:val="DefaultParagraphFont"/>
-    <w:link w:val="Quote"/>
+  <w:style w:type="character" w:customStyle="1" w:styleId="CitazioneCarattere">
+    <w:name w:val="Citazione Carattere"/>
+    <w:basedOn w:val="Carpredefinitoparagrafo"/>
+    <w:link w:val="Citazione"/>
     <w:uiPriority w:val="29"/>
     <w:rsid w:val="00017486"/>
     <w:rPr>
@@ -1207,9 +1224,9 @@
       <w:color w:val="404040" w:themeColor="text1" w:themeTint="BF"/>
     </w:rPr>
   </w:style>
-  <w:style w:type="paragraph" w:styleId="ListParagraph">
+  <w:style w:type="paragraph" w:styleId="Paragrafoelenco">
     <w:name w:val="List Paragraph"/>
-    <w:basedOn w:val="Normal"/>
+    <w:basedOn w:val="Normale"/>
     <w:uiPriority w:val="34"/>
     <w:qFormat/>
     <w:rsid w:val="00017486"/>
@@ -1218,9 +1235,9 @@
       <w:contextualSpacing/>
     </w:pPr>
   </w:style>
-  <w:style w:type="character" w:styleId="IntenseEmphasis">
+  <w:style w:type="character" w:styleId="Enfasiintensa">
     <w:name w:val="Intense Emphasis"/>
-    <w:basedOn w:val="DefaultParagraphFont"/>
+    <w:basedOn w:val="Carpredefinitoparagrafo"/>
     <w:uiPriority w:val="21"/>
     <w:qFormat/>
     <w:rsid w:val="00017486"/>
@@ -1230,11 +1247,11 @@
       <w:color w:val="0F4761" w:themeColor="accent1" w:themeShade="BF"/>
     </w:rPr>
   </w:style>
-  <w:style w:type="paragraph" w:styleId="IntenseQuote">
+  <w:style w:type="paragraph" w:styleId="Citazioneintensa">
     <w:name w:val="Intense Quote"/>
-    <w:basedOn w:val="Normal"/>
-    <w:next w:val="Normal"/>
-    <w:link w:val="IntenseQuoteChar"/>
+    <w:basedOn w:val="Normale"/>
+    <w:next w:val="Normale"/>
+    <w:link w:val="CitazioneintensaCarattere"/>
     <w:uiPriority w:val="30"/>
     <w:qFormat/>
     <w:rsid w:val="00017486"/>
@@ -1253,10 +1270,10 @@
       <w:color w:val="0F4761" w:themeColor="accent1" w:themeShade="BF"/>
     </w:rPr>
   </w:style>
-  <w:style w:type="character" w:customStyle="1" w:styleId="IntenseQuoteChar">
-    <w:name w:val="Intense Quote Char"/>
-    <w:basedOn w:val="DefaultParagraphFont"/>
-    <w:link w:val="IntenseQuote"/>
+  <w:style w:type="character" w:customStyle="1" w:styleId="CitazioneintensaCarattere">
+    <w:name w:val="Citazione intensa Carattere"/>
+    <w:basedOn w:val="Carpredefinitoparagrafo"/>
+    <w:link w:val="Citazioneintensa"/>
     <w:uiPriority w:val="30"/>
     <w:rsid w:val="00017486"/>
     <w:rPr>
@@ -1265,9 +1282,9 @@
       <w:color w:val="0F4761" w:themeColor="accent1" w:themeShade="BF"/>
     </w:rPr>
   </w:style>
-  <w:style w:type="character" w:styleId="IntenseReference">
+  <w:style w:type="character" w:styleId="Riferimentointenso">
     <w:name w:val="Intense Reference"/>
-    <w:basedOn w:val="DefaultParagraphFont"/>
+    <w:basedOn w:val="Carpredefinitoparagrafo"/>
     <w:uiPriority w:val="32"/>
     <w:qFormat/>
     <w:rsid w:val="00017486"/>

</xml_diff>